<commit_message>
Javadoc for the test, more test
</commit_message>
<xml_diff>
--- a/rapport/rapport.docx
+++ b/rapport/rapport.docx
@@ -135,7 +135,21 @@
         <w:rPr>
           <w:lang w:val="en-GB"/>
         </w:rPr>
-        <w:t>k to do a remake of “Boulder Dash” the famous abandonware by groups of 4.</w:t>
+        <w:t xml:space="preserve">k to do a remake of “Boulder Dash” the famous </w:t>
+      </w:r>
+      <w:proofErr w:type="spellStart"/>
+      <w:r>
+        <w:rPr>
+          <w:lang w:val="en-GB"/>
+        </w:rPr>
+        <w:t>abandonware</w:t>
+      </w:r>
+      <w:proofErr w:type="spellEnd"/>
+      <w:r>
+        <w:rPr>
+          <w:lang w:val="en-GB"/>
+        </w:rPr>
+        <w:t xml:space="preserve"> by groups of 4.</w:t>
       </w:r>
     </w:p>
     <w:p>
@@ -153,12 +167,20 @@
         <w:rPr>
           <w:lang w:val="en-GB"/>
         </w:rPr>
-        <w:t>The objectiv</w:t>
-      </w:r>
+        <w:t xml:space="preserve">The </w:t>
+      </w:r>
+      <w:proofErr w:type="spellStart"/>
       <w:r>
         <w:rPr>
           <w:lang w:val="en-GB"/>
         </w:rPr>
+        <w:t>objectiv</w:t>
+      </w:r>
+      <w:proofErr w:type="spellEnd"/>
+      <w:r>
+        <w:rPr>
+          <w:lang w:val="en-GB"/>
+        </w:rPr>
         <w:t xml:space="preserve"> of the game is to pick up 10 diamonds without dying but some monsters and obstacles will make the game more difficult.</w:t>
       </w:r>
     </w:p>
@@ -186,7 +208,21 @@
         <w:rPr>
           <w:lang w:val="en-GB"/>
         </w:rPr>
-        <w:t xml:space="preserve">We have created five levels and stock them in a database, three of them include some different monsters. </w:t>
+        <w:t xml:space="preserve">We have created five levels and stock </w:t>
+      </w:r>
+      <w:proofErr w:type="gramStart"/>
+      <w:r>
+        <w:rPr>
+          <w:lang w:val="en-GB"/>
+        </w:rPr>
+        <w:t>them</w:t>
+      </w:r>
+      <w:proofErr w:type="gramEnd"/>
+      <w:r>
+        <w:rPr>
+          <w:lang w:val="en-GB"/>
+        </w:rPr>
+        <w:t xml:space="preserve"> in a database, three of them include some different monsters. </w:t>
       </w:r>
     </w:p>
     <w:p>
@@ -467,14 +503,22 @@
           <w:lang w:val="en-US"/>
         </w:rPr>
         <w:lastRenderedPageBreak/>
-        <w:t>Class Diagram</w:t>
-      </w:r>
+        <w:t xml:space="preserve">Class </w:t>
+      </w:r>
+      <w:proofErr w:type="gramStart"/>
       <w:r>
         <w:rPr>
           <w:lang w:val="en-US"/>
         </w:rPr>
+        <w:t>Diagram</w:t>
+      </w:r>
+      <w:r>
+        <w:rPr>
+          <w:lang w:val="en-US"/>
+        </w:rPr>
         <w:t xml:space="preserve"> :</w:t>
       </w:r>
+      <w:proofErr w:type="gramEnd"/>
     </w:p>
     <w:p>
       <w:pPr>
@@ -491,6 +535,7 @@
           <w:lang w:val="en-US"/>
         </w:rPr>
       </w:pPr>
+      <w:proofErr w:type="gramStart"/>
       <w:r>
         <w:rPr>
           <w:lang w:val="en-US"/>
@@ -503,6 +548,7 @@
         </w:rPr>
         <w:t xml:space="preserve"> :</w:t>
       </w:r>
+      <w:proofErr w:type="gramEnd"/>
     </w:p>
     <w:p>
       <w:pPr>
@@ -603,12 +649,14 @@
           <w:lang w:val="en-US"/>
         </w:rPr>
       </w:pPr>
+      <w:proofErr w:type="gramStart"/>
       <w:r>
         <w:rPr>
           <w:lang w:val="en-US"/>
         </w:rPr>
         <w:t>View :</w:t>
       </w:r>
+      <w:proofErr w:type="gramEnd"/>
     </w:p>
     <w:p>
       <w:pPr>
@@ -686,12 +734,14 @@
           <w:lang w:val="en-US"/>
         </w:rPr>
       </w:pPr>
+      <w:proofErr w:type="gramStart"/>
       <w:r>
         <w:rPr>
           <w:lang w:val="en-US"/>
         </w:rPr>
         <w:t>Model :</w:t>
       </w:r>
+      <w:proofErr w:type="gramEnd"/>
       <w:r>
         <w:rPr>
           <w:lang w:val="en-US"/>
@@ -766,12 +816,14 @@
         </w:rPr>
         <w:t xml:space="preserve"> </w:t>
       </w:r>
+      <w:proofErr w:type="gramStart"/>
       <w:r>
         <w:rPr>
           <w:lang w:val="en-US"/>
         </w:rPr>
         <w:t>Controller :</w:t>
       </w:r>
+      <w:proofErr w:type="gramEnd"/>
     </w:p>
     <w:p>
       <w:pPr>
@@ -861,8 +913,16 @@
           <w:lang w:val="en-US"/>
         </w:rPr>
         <w:lastRenderedPageBreak/>
-        <w:t>Packages Diagram :</w:t>
-      </w:r>
+        <w:t xml:space="preserve">Packages </w:t>
+      </w:r>
+      <w:proofErr w:type="gramStart"/>
+      <w:r>
+        <w:rPr>
+          <w:lang w:val="en-US"/>
+        </w:rPr>
+        <w:t>Diagram :</w:t>
+      </w:r>
+      <w:proofErr w:type="gramEnd"/>
     </w:p>
     <w:p>
       <w:r>
@@ -919,7 +979,15 @@
         <w:pStyle w:val="Titre2"/>
       </w:pPr>
       <w:r>
-        <w:t>Component Diagram :</w:t>
+        <w:t xml:space="preserve">Component </w:t>
+      </w:r>
+      <w:proofErr w:type="spellStart"/>
+      <w:r>
+        <w:t>Diagram</w:t>
+      </w:r>
+      <w:proofErr w:type="spellEnd"/>
+      <w:r>
+        <w:t> :</w:t>
       </w:r>
     </w:p>
     <w:p>
@@ -951,14 +1019,81 @@
       </w:r>
     </w:p>
     <w:p>
+      <w:pPr>
+        <w:pStyle w:val="Titre2"/>
+      </w:pPr>
+    </w:p>
+    <w:p>
+      <w:pPr>
+        <w:pStyle w:val="Titre2"/>
+      </w:pPr>
+      <w:proofErr w:type="spellStart"/>
+      <w:r>
+        <w:t>JavaDoc</w:t>
+      </w:r>
+      <w:proofErr w:type="spellEnd"/>
+      <w:r>
+        <w:t> :</w:t>
+      </w:r>
+    </w:p>
+    <w:p>
+      <w:r>
+        <w:rPr>
+          <w:noProof/>
+          <w:lang w:eastAsia="fr-FR"/>
+        </w:rPr>
+        <w:drawing>
+          <wp:inline distT="0" distB="0" distL="0" distR="0" wp14:anchorId="4BBFEEA4" wp14:editId="734927B5">
+            <wp:extent cx="5943600" cy="3853180"/>
+            <wp:effectExtent l="0" t="0" r="0" b="0"/>
+            <wp:docPr id="6" name="Image 6"/>
+            <wp:cNvGraphicFramePr>
+              <a:graphicFrameLocks xmlns:a="http://schemas.openxmlformats.org/drawingml/2006/main" noChangeAspect="1"/>
+            </wp:cNvGraphicFramePr>
+            <a:graphic xmlns:a="http://schemas.openxmlformats.org/drawingml/2006/main">
+              <a:graphicData uri="http://schemas.openxmlformats.org/drawingml/2006/picture">
+                <pic:pic xmlns:pic="http://schemas.openxmlformats.org/drawingml/2006/picture">
+                  <pic:nvPicPr>
+                    <pic:cNvPr id="6" name="javadoc.png"/>
+                    <pic:cNvPicPr/>
+                  </pic:nvPicPr>
+                  <pic:blipFill>
+                    <a:blip r:embed="rId15">
+                      <a:extLst>
+                        <a:ext uri="{28A0092B-C50C-407E-A947-70E740481C1C}">
+                          <a14:useLocalDpi xmlns:a14="http://schemas.microsoft.com/office/drawing/2010/main" val="0"/>
+                        </a:ext>
+                      </a:extLst>
+                    </a:blip>
+                    <a:stretch>
+                      <a:fillRect/>
+                    </a:stretch>
+                  </pic:blipFill>
+                  <pic:spPr>
+                    <a:xfrm>
+                      <a:off x="0" y="0"/>
+                      <a:ext cx="5943600" cy="3853180"/>
+                    </a:xfrm>
+                    <a:prstGeom prst="rect">
+                      <a:avLst/>
+                    </a:prstGeom>
+                  </pic:spPr>
+                </pic:pic>
+              </a:graphicData>
+            </a:graphic>
+          </wp:inline>
+        </w:drawing>
+      </w:r>
+    </w:p>
+    <w:p>
       <w:bookmarkStart w:id="0" w:name="_GoBack"/>
       <w:bookmarkEnd w:id="0"/>
     </w:p>
     <w:sectPr>
-      <w:headerReference w:type="default" r:id="rId15"/>
-      <w:footerReference w:type="default" r:id="rId16"/>
-      <w:headerReference w:type="first" r:id="rId17"/>
-      <w:footerReference w:type="first" r:id="rId18"/>
+      <w:headerReference w:type="default" r:id="rId16"/>
+      <w:footerReference w:type="default" r:id="rId17"/>
+      <w:headerReference w:type="first" r:id="rId18"/>
+      <w:footerReference w:type="first" r:id="rId19"/>
       <w:pgSz w:w="12240" w:h="15840"/>
       <w:pgMar w:top="1296" w:right="1296" w:bottom="1296" w:left="1584" w:header="720" w:footer="720" w:gutter="0"/>
       <w:cols w:space="720"/>
@@ -1055,7 +1190,7 @@
                 <w:rPr>
                   <w:noProof/>
                 </w:rPr>
-                <w:t>4</w:t>
+                <w:t>6</w:t>
               </w:r>
               <w:r>
                 <w:rPr>
@@ -1114,7 +1249,7 @@
               <w:noProof/>
               <w:lang w:val="en-US"/>
             </w:rPr>
-            <w:t>4</w:t>
+            <w:t>6</w:t>
           </w:r>
           <w:r>
             <w:fldChar w:fldCharType="end"/>
@@ -1142,7 +1277,7 @@
               <w:noProof/>
               <w:lang w:val="en-US"/>
             </w:rPr>
-            <w:t>5</w:t>
+            <w:t>6</w:t>
           </w:r>
           <w:r>
             <w:fldChar w:fldCharType="end"/>
@@ -2893,7 +3028,7 @@
   <w:rsids>
     <w:rsidRoot w:val="00471376"/>
     <w:rsid w:val="00471376"/>
-    <w:rsid w:val="009803C4"/>
+    <w:rsid w:val="007A5107"/>
   </w:rsids>
   <m:mathPr>
     <m:mathFont m:val="Cambria Math"/>

</xml_diff>